<commit_message>
fixed issue with star in home page
</commit_message>
<xml_diff>
--- a/ToDoList.docx
+++ b/ToDoList.docx
@@ -1,6 +1,6 @@
 
 <file path=word/document.xml><?xml version="1.0" encoding="utf-8"?>
-<w:document xmlns:wpc="http://schemas.microsoft.com/office/word/2010/wordprocessingCanvas" xmlns:cx="http://schemas.microsoft.com/office/drawing/2014/chartex" xmlns:cx1="http://schemas.microsoft.com/office/drawing/2015/9/8/chartex" xmlns:cx2="http://schemas.microsoft.com/office/drawing/2015/10/21/chartex" xmlns:cx3="http://schemas.microsoft.com/office/drawing/2016/5/9/chartex" xmlns:cx4="http://schemas.microsoft.com/office/drawing/2016/5/10/chartex" xmlns:cx5="http://schemas.microsoft.com/office/drawing/2016/5/11/chartex" xmlns:cx6="http://schemas.microsoft.com/office/drawing/2016/5/12/chartex" xmlns:cx7="http://schemas.microsoft.com/office/drawing/2016/5/13/chartex" xmlns:cx8="http://schemas.microsoft.com/office/drawing/2016/5/14/chartex" xmlns:mc="http://schemas.openxmlformats.org/markup-compatibility/2006" xmlns:aink="http://schemas.microsoft.com/office/drawing/2016/ink" xmlns:am3d="http://schemas.microsoft.com/office/drawing/2017/model3d" xmlns:o="urn:schemas-microsoft-com:office:office" xmlns:r="http://schemas.openxmlformats.org/officeDocument/2006/relationships" xmlns:m="http://schemas.openxmlformats.org/officeDocument/2006/math" xmlns:v="urn:schemas-microsoft-com:vml" xmlns:wp14="http://schemas.microsoft.com/office/word/2010/wordprocessingDrawing" xmlns:wp="http://schemas.openxmlformats.org/drawingml/2006/wordprocessingDrawing" xmlns:w10="urn:schemas-microsoft-com:office:word" xmlns:w="http://schemas.openxmlformats.org/wordprocessingml/2006/main" xmlns:w14="http://schemas.microsoft.com/office/word/2010/wordml" xmlns:w15="http://schemas.microsoft.com/office/word/2012/wordml" xmlns:w16cex="http://schemas.microsoft.com/office/word/2018/wordml/cex" xmlns:w16cid="http://schemas.microsoft.com/office/word/2016/wordml/cid" xmlns:w16="http://schemas.microsoft.com/office/word/2018/wordml" xmlns:w16se="http://schemas.microsoft.com/office/word/2015/wordml/symex" xmlns:wpg="http://schemas.microsoft.com/office/word/2010/wordprocessingGroup" xmlns:wpi="http://schemas.microsoft.com/office/word/2010/wordprocessingInk" xmlns:wne="http://schemas.microsoft.com/office/word/2006/wordml" xmlns:wps="http://schemas.microsoft.com/office/word/2010/wordprocessingShape" mc:Ignorable="w14 w15 w16se w16cid w16 w16cex wp14">
+<w:document xmlns:wpc="http://schemas.microsoft.com/office/word/2010/wordprocessingCanvas" xmlns:cx="http://schemas.microsoft.com/office/drawing/2014/chartex" xmlns:mc="http://schemas.openxmlformats.org/markup-compatibility/2006" xmlns:o="urn:schemas-microsoft-com:office:office" xmlns:r="http://schemas.openxmlformats.org/officeDocument/2006/relationships" xmlns:m="http://schemas.openxmlformats.org/officeDocument/2006/math" xmlns:v="urn:schemas-microsoft-com:vml" xmlns:wp14="http://schemas.microsoft.com/office/word/2010/wordprocessingDrawing" xmlns:wp="http://schemas.openxmlformats.org/drawingml/2006/wordprocessingDrawing" xmlns:w10="urn:schemas-microsoft-com:office:word" xmlns:w="http://schemas.openxmlformats.org/wordprocessingml/2006/main" xmlns:w14="http://schemas.microsoft.com/office/word/2010/wordml" xmlns:w15="http://schemas.microsoft.com/office/word/2012/wordml" xmlns:w16se="http://schemas.microsoft.com/office/word/2015/wordml/symex" xmlns:wpg="http://schemas.microsoft.com/office/word/2010/wordprocessingGroup" xmlns:wpi="http://schemas.microsoft.com/office/word/2010/wordprocessingInk" xmlns:wne="http://schemas.microsoft.com/office/word/2006/wordml" xmlns:wps="http://schemas.microsoft.com/office/word/2010/wordprocessingShape" mc:Ignorable="w14 w15 w16se wp14">
   <w:body>
     <w:p>
       <w:pPr>
@@ -845,12 +845,14 @@
         </w:rPr>
         <w:t xml:space="preserve">10.שינוי תיעוד באמצעות </w:t>
       </w:r>
+      <w:proofErr w:type="spellStart"/>
       <w:r>
         <w:rPr>
           <w:color w:val="FF0000"/>
         </w:rPr>
         <w:t>params</w:t>
       </w:r>
+      <w:proofErr w:type="spellEnd"/>
       <w:r>
         <w:rPr>
           <w:rFonts w:cs="Arial"/>
@@ -1574,6 +1576,7 @@
           <w:rFonts w:cs="Arial"/>
           <w:rtl/>
         </w:rPr>
+        <w:lastRenderedPageBreak/>
         <w:t>24</w:t>
       </w:r>
       <w:r>
@@ -2425,39 +2428,97 @@
           <w:rFonts w:hint="cs"/>
           <w:rtl/>
         </w:rPr>
-        <w:t xml:space="preserve">אילנה- יצירת </w:t>
-      </w:r>
-      <w:proofErr w:type="spellStart"/>
-      <w:r>
-        <w:rPr>
-          <w:rFonts w:hint="cs"/>
-          <w:rtl/>
-        </w:rPr>
-        <w:t>פוסט,חיפוש</w:t>
-      </w:r>
-      <w:proofErr w:type="spellEnd"/>
-      <w:r>
-        <w:rPr>
-          <w:rFonts w:hint="cs"/>
-          <w:rtl/>
-        </w:rPr>
-        <w:t xml:space="preserve"> פוסט, </w:t>
-      </w:r>
-      <w:proofErr w:type="spellStart"/>
-      <w:r>
-        <w:rPr>
-          <w:rFonts w:hint="cs"/>
+        <w:t xml:space="preserve">אילנה- </w:t>
+      </w:r>
+      <w:r>
+        <w:rPr>
+          <w:rFonts w:hint="cs"/>
+          <w:highlight w:val="yellow"/>
+          <w:rtl/>
+        </w:rPr>
+        <w:t xml:space="preserve">יצירת </w:t>
+      </w:r>
+      <w:proofErr w:type="spellStart"/>
+      <w:r>
+        <w:rPr>
+          <w:rFonts w:hint="cs"/>
+          <w:highlight w:val="yellow"/>
+          <w:rtl/>
+        </w:rPr>
+        <w:t>פוסט</w:t>
+      </w:r>
+      <w:r>
+        <w:rPr>
+          <w:rFonts w:hint="cs"/>
+          <w:rtl/>
+        </w:rPr>
+        <w:t>,</w:t>
+      </w:r>
+      <w:r>
+        <w:rPr>
+          <w:rFonts w:hint="cs"/>
+          <w:highlight w:val="yellow"/>
+          <w:rtl/>
+        </w:rPr>
+        <w:t>חיפוש</w:t>
+      </w:r>
+      <w:proofErr w:type="spellEnd"/>
+      <w:r>
+        <w:rPr>
+          <w:rFonts w:hint="cs"/>
+          <w:highlight w:val="yellow"/>
+          <w:rtl/>
+        </w:rPr>
+        <w:t xml:space="preserve"> פוסט</w:t>
+      </w:r>
+      <w:r>
+        <w:rPr>
+          <w:rFonts w:hint="cs"/>
+          <w:rtl/>
+        </w:rPr>
+        <w:t xml:space="preserve">, </w:t>
+      </w:r>
+      <w:proofErr w:type="spellStart"/>
+      <w:r>
+        <w:rPr>
+          <w:rFonts w:hint="cs"/>
+          <w:highlight w:val="yellow"/>
           <w:rtl/>
         </w:rPr>
         <w:t>פילטראובייקט</w:t>
       </w:r>
-      <w:proofErr w:type="spellEnd"/>
-      <w:r>
-        <w:rPr>
-          <w:rFonts w:hint="cs"/>
-          <w:rtl/>
-        </w:rPr>
-        <w:t>,  שכחתי סיסמה, דף הבית, הרשמה.</w:t>
+      <w:bookmarkStart w:id="0" w:name="_GoBack"/>
+      <w:bookmarkEnd w:id="0"/>
+      <w:proofErr w:type="spellEnd"/>
+      <w:r>
+        <w:rPr>
+          <w:rFonts w:hint="cs"/>
+          <w:highlight w:val="yellow"/>
+          <w:rtl/>
+        </w:rPr>
+        <w:t>,  שכחתי סיסמה,</w:t>
+      </w:r>
+      <w:r>
+        <w:rPr>
+          <w:rFonts w:hint="cs"/>
+          <w:rtl/>
+        </w:rPr>
+        <w:t xml:space="preserve"> </w:t>
+      </w:r>
+      <w:r>
+        <w:rPr>
+          <w:rFonts w:hint="cs"/>
+          <w:highlight w:val="yellow"/>
+          <w:rtl/>
+        </w:rPr>
+        <w:t>דף הבית</w:t>
+      </w:r>
+      <w:r>
+        <w:rPr>
+          <w:rFonts w:hint="cs"/>
+          <w:rtl/>
+        </w:rPr>
+        <w:t>, הרשמה.</w:t>
       </w:r>
     </w:p>
     <w:p>
@@ -2505,12 +2566,21 @@
         </w:rPr>
         <w:t xml:space="preserve"> הום, </w:t>
       </w:r>
-      <w:r>
-        <w:rPr>
-          <w:rFonts w:hint="cs"/>
-          <w:rtl/>
-        </w:rPr>
-        <w:t xml:space="preserve">פוסטים שמורים, </w:t>
+      <w:proofErr w:type="spellStart"/>
+      <w:r>
+        <w:rPr>
+          <w:rFonts w:hint="cs"/>
+          <w:rtl/>
+        </w:rPr>
+        <w:t>פוסטים</w:t>
+      </w:r>
+      <w:proofErr w:type="spellEnd"/>
+      <w:r>
+        <w:rPr>
+          <w:rFonts w:hint="cs"/>
+          <w:rtl/>
+        </w:rPr>
+        <w:t xml:space="preserve"> שמורים, </w:t>
       </w:r>
       <w:proofErr w:type="spellStart"/>
       <w:r>
@@ -2548,7 +2618,6 @@
     <w:p>
       <w:pPr>
         <w:rPr>
-          <w:rFonts w:hint="cs"/>
           <w:rtl/>
         </w:rPr>
       </w:pPr>
@@ -2573,7 +2642,23 @@
           <w:rFonts w:hint="cs"/>
           <w:rtl/>
         </w:rPr>
-        <w:t xml:space="preserve"> פוסטים, ניווט כפתורים, דיאלוג עריכת </w:t>
+        <w:t xml:space="preserve"> </w:t>
+      </w:r>
+      <w:proofErr w:type="spellStart"/>
+      <w:r>
+        <w:rPr>
+          <w:rFonts w:hint="cs"/>
+          <w:rtl/>
+        </w:rPr>
+        <w:t>פוסטים</w:t>
+      </w:r>
+      <w:proofErr w:type="spellEnd"/>
+      <w:r>
+        <w:rPr>
+          <w:rFonts w:hint="cs"/>
+          <w:rtl/>
+        </w:rPr>
+        <w:t xml:space="preserve">, ניווט כפתורים, דיאלוג עריכת </w:t>
       </w:r>
       <w:proofErr w:type="spellStart"/>
       <w:r>
@@ -2651,7 +2736,7 @@
 </file>
 
 <file path=word/styles.xml><?xml version="1.0" encoding="utf-8"?>
-<w:styles xmlns:mc="http://schemas.openxmlformats.org/markup-compatibility/2006" xmlns:r="http://schemas.openxmlformats.org/officeDocument/2006/relationships" xmlns:w="http://schemas.openxmlformats.org/wordprocessingml/2006/main" xmlns:w14="http://schemas.microsoft.com/office/word/2010/wordml" xmlns:w15="http://schemas.microsoft.com/office/word/2012/wordml" xmlns:w16cex="http://schemas.microsoft.com/office/word/2018/wordml/cex" xmlns:w16cid="http://schemas.microsoft.com/office/word/2016/wordml/cid" xmlns:w16="http://schemas.microsoft.com/office/word/2018/wordml" xmlns:w16se="http://schemas.microsoft.com/office/word/2015/wordml/symex" mc:Ignorable="w14 w15 w16se w16cid w16 w16cex">
+<w:styles xmlns:mc="http://schemas.openxmlformats.org/markup-compatibility/2006" xmlns:r="http://schemas.openxmlformats.org/officeDocument/2006/relationships" xmlns:w="http://schemas.openxmlformats.org/wordprocessingml/2006/main" xmlns:w14="http://schemas.microsoft.com/office/word/2010/wordml" xmlns:w15="http://schemas.microsoft.com/office/word/2012/wordml" xmlns:w16se="http://schemas.microsoft.com/office/word/2015/wordml/symex" mc:Ignorable="w14 w15 w16se">
   <w:docDefaults>
     <w:rPrDefault>
       <w:rPr>
@@ -2667,7 +2752,7 @@
       </w:pPr>
     </w:pPrDefault>
   </w:docDefaults>
-  <w:latentStyles w:defLockedState="0" w:defUIPriority="99" w:defSemiHidden="0" w:defUnhideWhenUsed="0" w:defQFormat="0" w:count="376">
+  <w:latentStyles w:defLockedState="0" w:defUIPriority="99" w:defSemiHidden="0" w:defUnhideWhenUsed="0" w:defQFormat="0" w:count="371">
     <w:lsdException w:name="Normal" w:uiPriority="0" w:qFormat="1"/>
     <w:lsdException w:name="heading 1" w:uiPriority="9" w:qFormat="1"/>
     <w:lsdException w:name="heading 2" w:semiHidden="1" w:uiPriority="9" w:unhideWhenUsed="1" w:qFormat="1"/>
@@ -3039,11 +3124,6 @@
     <w:lsdException w:name="List Table 5 Dark Accent 6" w:uiPriority="50"/>
     <w:lsdException w:name="List Table 6 Colorful Accent 6" w:uiPriority="51"/>
     <w:lsdException w:name="List Table 7 Colorful Accent 6" w:uiPriority="52"/>
-    <w:lsdException w:name="Mention" w:semiHidden="1" w:unhideWhenUsed="1"/>
-    <w:lsdException w:name="Smart Hyperlink" w:semiHidden="1" w:unhideWhenUsed="1"/>
-    <w:lsdException w:name="Hashtag" w:semiHidden="1" w:unhideWhenUsed="1"/>
-    <w:lsdException w:name="Unresolved Mention" w:semiHidden="1" w:unhideWhenUsed="1"/>
-    <w:lsdException w:name="Smart Link" w:semiHidden="1" w:unhideWhenUsed="1"/>
   </w:latentStyles>
   <w:style w:type="paragraph" w:default="1" w:styleId="a">
     <w:name w:val="Normal"/>

</xml_diff>